<commit_message>
Moved some documents into the documentation folder
</commit_message>
<xml_diff>
--- a/Dokumentation/JimmyLogbog1.docx
+++ b/Dokumentation/JimmyLogbog1.docx
@@ -3,18 +3,42 @@
 <w:document xmlns:wpc="http://schemas.microsoft.com/office/word/2010/wordprocessingCanvas" xmlns:cx="http://schemas.microsoft.com/office/drawing/2014/chartex" xmlns:cx1="http://schemas.microsoft.com/office/drawing/2015/9/8/chartex" xmlns:cx2="http://schemas.microsoft.com/office/drawing/2015/10/21/chartex" xmlns:cx3="http://schemas.microsoft.com/office/drawing/2016/5/9/chartex" xmlns:cx4="http://schemas.microsoft.com/office/drawing/2016/5/10/chartex" xmlns:cx5="http://schemas.microsoft.com/office/drawing/2016/5/11/chartex" xmlns:cx6="http://schemas.microsoft.com/office/drawing/2016/5/12/chartex" xmlns:cx7="http://schemas.microsoft.com/office/drawing/2016/5/13/chartex" xmlns:cx8="http://schemas.microsoft.com/office/drawing/2016/5/14/chartex" xmlns:mc="http://schemas.openxmlformats.org/markup-compatibility/2006" xmlns:aink="http://schemas.microsoft.com/office/drawing/2016/ink" xmlns:am3d="http://schemas.microsoft.com/office/drawing/2017/model3d" xmlns:o="urn:schemas-microsoft-com:office:office" xmlns:r="http://schemas.openxmlformats.org/officeDocument/2006/relationships" xmlns:m="http://schemas.openxmlformats.org/officeDocument/2006/math" xmlns:v="urn:schemas-microsoft-com:vml" xmlns:wp14="http://schemas.microsoft.com/office/word/2010/wordprocessingDrawing" xmlns:wp="http://schemas.openxmlformats.org/drawingml/2006/wordprocessingDrawing" xmlns:w10="urn:schemas-microsoft-com:office:word" xmlns:w="http://schemas.openxmlformats.org/wordprocessingml/2006/main" xmlns:w14="http://schemas.microsoft.com/office/word/2010/wordml" xmlns:w15="http://schemas.microsoft.com/office/word/2012/wordml" xmlns:w16cid="http://schemas.microsoft.com/office/word/2016/wordml/cid" xmlns:w16se="http://schemas.microsoft.com/office/word/2015/wordml/symex" xmlns:wpg="http://schemas.microsoft.com/office/word/2010/wordprocessingGroup" xmlns:wpi="http://schemas.microsoft.com/office/word/2010/wordprocessingInk" xmlns:wne="http://schemas.microsoft.com/office/word/2006/wordml" xmlns:wps="http://schemas.microsoft.com/office/word/2010/wordprocessingShape" mc:Ignorable="w14 w15 w16se w16cid wp14">
   <w:body>
     <w:p>
+      <w:r>
+        <w:t>Hvad har jeg nået siden sidst</w:t>
+      </w:r>
+    </w:p>
+    <w:p>
       <w:pPr>
         <w:pStyle w:val="Listeafsnit"/>
         <w:numPr>
           <w:ilvl w:val="0"/>
-          <w:numId w:val="2"/>
+          <w:numId w:val="5"/>
         </w:numPr>
       </w:pPr>
-      <w:proofErr w:type="gramStart"/>
-      <w:r>
-        <w:t>EF core</w:t>
-      </w:r>
-      <w:proofErr w:type="gramEnd"/>
+      <w:r>
+        <w:t>EF Core</w:t>
+      </w:r>
+      <w:r>
+        <w:t xml:space="preserve"> i </w:t>
+      </w:r>
+      <w:r>
+        <w:rPr>
+          <w:b/>
+          <w:bCs/>
+        </w:rPr>
+        <w:t>Repository</w:t>
+      </w:r>
+      <w:r>
+        <w:t xml:space="preserve"> laget </w:t>
+      </w:r>
+      <w:r>
+        <w:t>og data-</w:t>
+      </w:r>
+      <w:proofErr w:type="spellStart"/>
+      <w:r>
+        <w:t>seeding</w:t>
+      </w:r>
+      <w:proofErr w:type="spellEnd"/>
       <w:r>
         <w:t>.</w:t>
       </w:r>
@@ -24,24 +48,41 @@
         <w:pStyle w:val="Listeafsnit"/>
         <w:numPr>
           <w:ilvl w:val="0"/>
-          <w:numId w:val="2"/>
+          <w:numId w:val="5"/>
         </w:numPr>
       </w:pPr>
-      <w:proofErr w:type="spellStart"/>
-      <w:r>
-        <w:t>Generic</w:t>
-      </w:r>
-      <w:proofErr w:type="spellEnd"/>
-      <w:r>
-        <w:t xml:space="preserve"> interfaces og </w:t>
-      </w:r>
-      <w:proofErr w:type="spellStart"/>
-      <w:r>
-        <w:t>repositories</w:t>
-      </w:r>
-      <w:proofErr w:type="spellEnd"/>
-      <w:r>
-        <w:t>.</w:t>
+      <w:r>
+        <w:t xml:space="preserve">Oprettelse af </w:t>
+      </w:r>
+      <w:r>
+        <w:rPr>
+          <w:b/>
+          <w:bCs/>
+        </w:rPr>
+        <w:t>Repository</w:t>
+      </w:r>
+      <w:r>
+        <w:t>-,</w:t>
+      </w:r>
+      <w:r>
+        <w:rPr>
+          <w:b/>
+          <w:bCs/>
+        </w:rPr>
+        <w:t xml:space="preserve"> Service</w:t>
+      </w:r>
+      <w:r>
+        <w:t xml:space="preserve">- og </w:t>
+      </w:r>
+      <w:r>
+        <w:rPr>
+          <w:b/>
+          <w:bCs/>
+        </w:rPr>
+        <w:t>Web</w:t>
+      </w:r>
+      <w:r>
+        <w:t xml:space="preserve"> laget</w:t>
       </w:r>
     </w:p>
     <w:p>
@@ -49,9 +90,252 @@
         <w:pStyle w:val="Listeafsnit"/>
         <w:numPr>
           <w:ilvl w:val="0"/>
-          <w:numId w:val="2"/>
+          <w:numId w:val="3"/>
         </w:numPr>
       </w:pPr>
+      <w:r>
+        <w:t>Generi</w:t>
+      </w:r>
+      <w:r>
+        <w:t>ske</w:t>
+      </w:r>
+      <w:r>
+        <w:t xml:space="preserve"> Interfaces og </w:t>
+      </w:r>
+      <w:proofErr w:type="spellStart"/>
+      <w:r>
+        <w:t>R</w:t>
+      </w:r>
+      <w:r>
+        <w:t>epositories</w:t>
+      </w:r>
+      <w:proofErr w:type="spellEnd"/>
+      <w:r>
+        <w:t xml:space="preserve"> i både </w:t>
+      </w:r>
+      <w:r>
+        <w:rPr>
+          <w:b/>
+          <w:bCs/>
+        </w:rPr>
+        <w:t>Repository</w:t>
+      </w:r>
+      <w:r>
+        <w:t>- og</w:t>
+      </w:r>
+      <w:r>
+        <w:rPr>
+          <w:b/>
+          <w:bCs/>
+        </w:rPr>
+        <w:t xml:space="preserve"> Service</w:t>
+      </w:r>
+      <w:r>
+        <w:t xml:space="preserve"> laget</w:t>
+      </w:r>
+    </w:p>
+    <w:p>
+      <w:pPr>
+        <w:pStyle w:val="Listeafsnit"/>
+        <w:numPr>
+          <w:ilvl w:val="0"/>
+          <w:numId w:val="5"/>
+        </w:numPr>
+      </w:pPr>
+      <w:r>
+        <w:t xml:space="preserve">Logning af servicekald i </w:t>
+      </w:r>
+      <w:r>
+        <w:rPr>
+          <w:b/>
+          <w:bCs/>
+        </w:rPr>
+        <w:t>Service</w:t>
+      </w:r>
+      <w:r>
+        <w:t xml:space="preserve"> laget</w:t>
+      </w:r>
+      <w:r>
+        <w:t xml:space="preserve"> </w:t>
+      </w:r>
+      <w:r>
+        <w:t xml:space="preserve">med </w:t>
+      </w:r>
+      <w:r>
+        <w:rPr>
+          <w:b/>
+          <w:bCs/>
+        </w:rPr>
+        <w:t>Log4Net</w:t>
+      </w:r>
+    </w:p>
+    <w:p>
+      <w:pPr>
+        <w:pStyle w:val="Listeafsnit"/>
+        <w:numPr>
+          <w:ilvl w:val="0"/>
+          <w:numId w:val="5"/>
+        </w:numPr>
+      </w:pPr>
+      <w:r>
+        <w:t xml:space="preserve">Automapper i </w:t>
+      </w:r>
+      <w:r>
+        <w:rPr>
+          <w:b/>
+          <w:bCs/>
+        </w:rPr>
+        <w:t>Service</w:t>
+      </w:r>
+      <w:r>
+        <w:t xml:space="preserve"> laget </w:t>
+      </w:r>
+      <w:r>
+        <w:t xml:space="preserve">og </w:t>
+      </w:r>
+      <w:proofErr w:type="spellStart"/>
+      <w:r>
+        <w:t>scopes</w:t>
+      </w:r>
+      <w:proofErr w:type="spellEnd"/>
+      <w:r>
+        <w:t xml:space="preserve"> i </w:t>
+      </w:r>
+      <w:r>
+        <w:rPr>
+          <w:b/>
+          <w:bCs/>
+        </w:rPr>
+        <w:t>Web</w:t>
+      </w:r>
+      <w:r>
+        <w:t xml:space="preserve"> laget</w:t>
+      </w:r>
+    </w:p>
+    <w:p>
+      <w:r>
+        <w:t>Hvad skal jeg nå inden næste gang</w:t>
+      </w:r>
+    </w:p>
+    <w:p>
+      <w:pPr>
+        <w:pStyle w:val="Listeafsnit"/>
+        <w:numPr>
+          <w:ilvl w:val="0"/>
+          <w:numId w:val="5"/>
+        </w:numPr>
+      </w:pPr>
+      <w:r>
+        <w:t xml:space="preserve">Dokumentering af </w:t>
+      </w:r>
+      <w:r>
+        <w:t xml:space="preserve">både </w:t>
+      </w:r>
+      <w:r>
+        <w:rPr>
+          <w:b/>
+          <w:bCs/>
+        </w:rPr>
+        <w:t>Repository</w:t>
+      </w:r>
+      <w:r>
+        <w:t>- og</w:t>
+      </w:r>
+      <w:r>
+        <w:rPr>
+          <w:b/>
+          <w:bCs/>
+        </w:rPr>
+        <w:t xml:space="preserve"> Service</w:t>
+      </w:r>
+      <w:r>
+        <w:t xml:space="preserve"> laget</w:t>
+      </w:r>
+    </w:p>
+    <w:p>
+      <w:pPr>
+        <w:pStyle w:val="Listeafsnit"/>
+        <w:numPr>
+          <w:ilvl w:val="0"/>
+          <w:numId w:val="5"/>
+        </w:numPr>
+      </w:pPr>
+      <w:r>
+        <w:t xml:space="preserve">Bygget nogle bank metoder ind i </w:t>
+      </w:r>
+      <w:r>
+        <w:t xml:space="preserve">både </w:t>
+      </w:r>
+      <w:r>
+        <w:rPr>
+          <w:b/>
+          <w:bCs/>
+        </w:rPr>
+        <w:t>Repository</w:t>
+      </w:r>
+      <w:r>
+        <w:t>- og</w:t>
+      </w:r>
+      <w:r>
+        <w:rPr>
+          <w:b/>
+          <w:bCs/>
+        </w:rPr>
+        <w:t xml:space="preserve"> Service</w:t>
+      </w:r>
+      <w:r>
+        <w:t xml:space="preserve"> laget</w:t>
+      </w:r>
+    </w:p>
+    <w:p>
+      <w:pPr>
+        <w:pStyle w:val="Listeafsnit"/>
+        <w:numPr>
+          <w:ilvl w:val="0"/>
+          <w:numId w:val="5"/>
+        </w:numPr>
+      </w:pPr>
+      <w:r>
+        <w:t xml:space="preserve">Få læst op på </w:t>
+      </w:r>
+      <w:proofErr w:type="spellStart"/>
+      <w:r>
+        <w:t>Blazor</w:t>
+      </w:r>
+      <w:proofErr w:type="spellEnd"/>
+      <w:r>
+        <w:t xml:space="preserve"> så jeg kan begynde at bygge </w:t>
+      </w:r>
+      <w:r>
+        <w:rPr>
+          <w:b/>
+          <w:bCs/>
+        </w:rPr>
+        <w:t>Web</w:t>
+      </w:r>
+      <w:r>
+        <w:t xml:space="preserve"> laget</w:t>
+      </w:r>
+    </w:p>
+    <w:p>
+      <w:r>
+        <w:t>Hvilke ting kan forhindre mig i at nå mit mål for den kommende dag</w:t>
+      </w:r>
+      <w:r>
+        <w:t>:</w:t>
+      </w:r>
+    </w:p>
+    <w:p>
+      <w:pPr>
+        <w:pStyle w:val="Listeafsnit"/>
+        <w:numPr>
+          <w:ilvl w:val="0"/>
+          <w:numId w:val="6"/>
+        </w:numPr>
+      </w:pPr>
+      <w:r>
+        <w:t>Ingenting på nuværende tidspunkt</w:t>
+      </w:r>
       <w:bookmarkStart w:id="0" w:name="_GoBack"/>
       <w:bookmarkEnd w:id="0"/>
     </w:p>
@@ -128,6 +412,9 @@
       <w:t>Blazor</w:t>
     </w:r>
     <w:proofErr w:type="spellEnd"/>
+    <w:r>
+      <w:t xml:space="preserve"> Logbog</w:t>
+    </w:r>
   </w:p>
 </w:hdr>
 </file>
@@ -135,6 +422,118 @@
 <file path=word/numbering.xml><?xml version="1.0" encoding="utf-8"?>
 <w:numbering xmlns:wpc="http://schemas.microsoft.com/office/word/2010/wordprocessingCanvas" xmlns:cx="http://schemas.microsoft.com/office/drawing/2014/chartex" xmlns:cx1="http://schemas.microsoft.com/office/drawing/2015/9/8/chartex" xmlns:cx2="http://schemas.microsoft.com/office/drawing/2015/10/21/chartex" xmlns:cx3="http://schemas.microsoft.com/office/drawing/2016/5/9/chartex" xmlns:cx4="http://schemas.microsoft.com/office/drawing/2016/5/10/chartex" xmlns:cx5="http://schemas.microsoft.com/office/drawing/2016/5/11/chartex" xmlns:cx6="http://schemas.microsoft.com/office/drawing/2016/5/12/chartex" xmlns:cx7="http://schemas.microsoft.com/office/drawing/2016/5/13/chartex" xmlns:cx8="http://schemas.microsoft.com/office/drawing/2016/5/14/chartex" xmlns:mc="http://schemas.openxmlformats.org/markup-compatibility/2006" xmlns:aink="http://schemas.microsoft.com/office/drawing/2016/ink" xmlns:am3d="http://schemas.microsoft.com/office/drawing/2017/model3d" xmlns:o="urn:schemas-microsoft-com:office:office" xmlns:r="http://schemas.openxmlformats.org/officeDocument/2006/relationships" xmlns:m="http://schemas.openxmlformats.org/officeDocument/2006/math" xmlns:v="urn:schemas-microsoft-com:vml" xmlns:wp14="http://schemas.microsoft.com/office/word/2010/wordprocessingDrawing" xmlns:wp="http://schemas.openxmlformats.org/drawingml/2006/wordprocessingDrawing" xmlns:w10="urn:schemas-microsoft-com:office:word" xmlns:w="http://schemas.openxmlformats.org/wordprocessingml/2006/main" xmlns:w14="http://schemas.microsoft.com/office/word/2010/wordml" xmlns:w15="http://schemas.microsoft.com/office/word/2012/wordml" xmlns:w16cid="http://schemas.microsoft.com/office/word/2016/wordml/cid" xmlns:w16se="http://schemas.microsoft.com/office/word/2015/wordml/symex" xmlns:wpg="http://schemas.microsoft.com/office/word/2010/wordprocessingGroup" xmlns:wpi="http://schemas.microsoft.com/office/word/2010/wordprocessingInk" xmlns:wne="http://schemas.microsoft.com/office/word/2006/wordml" xmlns:wps="http://schemas.microsoft.com/office/word/2010/wordprocessingShape" mc:Ignorable="w14 w15 w16se w16cid wp14">
   <w:abstractNum w:abstractNumId="0" w15:restartNumberingAfterBreak="0">
+    <w:nsid w:val="00381E17"/>
+    <w:multiLevelType w:val="hybridMultilevel"/>
+    <w:tmpl w:val="2CB21BB8"/>
+    <w:lvl w:ilvl="0" w:tplc="5CB03456">
+      <w:numFmt w:val="bullet"/>
+      <w:lvlText w:val="-"/>
+      <w:lvlJc w:val="left"/>
+      <w:pPr>
+        <w:ind w:left="720" w:hanging="360"/>
+      </w:pPr>
+      <w:rPr>
+        <w:rFonts w:ascii="Calibri" w:eastAsiaTheme="minorHAnsi" w:hAnsi="Calibri" w:cs="Calibri" w:hint="default"/>
+      </w:rPr>
+    </w:lvl>
+    <w:lvl w:ilvl="1" w:tplc="04060003" w:tentative="1">
+      <w:start w:val="1"/>
+      <w:numFmt w:val="bullet"/>
+      <w:lvlText w:val="o"/>
+      <w:lvlJc w:val="left"/>
+      <w:pPr>
+        <w:ind w:left="1440" w:hanging="360"/>
+      </w:pPr>
+      <w:rPr>
+        <w:rFonts w:ascii="Courier New" w:hAnsi="Courier New" w:cs="Courier New" w:hint="default"/>
+      </w:rPr>
+    </w:lvl>
+    <w:lvl w:ilvl="2" w:tplc="04060005" w:tentative="1">
+      <w:start w:val="1"/>
+      <w:numFmt w:val="bullet"/>
+      <w:lvlText w:val=""/>
+      <w:lvlJc w:val="left"/>
+      <w:pPr>
+        <w:ind w:left="2160" w:hanging="360"/>
+      </w:pPr>
+      <w:rPr>
+        <w:rFonts w:ascii="Wingdings" w:hAnsi="Wingdings" w:hint="default"/>
+      </w:rPr>
+    </w:lvl>
+    <w:lvl w:ilvl="3" w:tplc="04060001" w:tentative="1">
+      <w:start w:val="1"/>
+      <w:numFmt w:val="bullet"/>
+      <w:lvlText w:val=""/>
+      <w:lvlJc w:val="left"/>
+      <w:pPr>
+        <w:ind w:left="2880" w:hanging="360"/>
+      </w:pPr>
+      <w:rPr>
+        <w:rFonts w:ascii="Symbol" w:hAnsi="Symbol" w:hint="default"/>
+      </w:rPr>
+    </w:lvl>
+    <w:lvl w:ilvl="4" w:tplc="04060003" w:tentative="1">
+      <w:start w:val="1"/>
+      <w:numFmt w:val="bullet"/>
+      <w:lvlText w:val="o"/>
+      <w:lvlJc w:val="left"/>
+      <w:pPr>
+        <w:ind w:left="3600" w:hanging="360"/>
+      </w:pPr>
+      <w:rPr>
+        <w:rFonts w:ascii="Courier New" w:hAnsi="Courier New" w:cs="Courier New" w:hint="default"/>
+      </w:rPr>
+    </w:lvl>
+    <w:lvl w:ilvl="5" w:tplc="04060005" w:tentative="1">
+      <w:start w:val="1"/>
+      <w:numFmt w:val="bullet"/>
+      <w:lvlText w:val=""/>
+      <w:lvlJc w:val="left"/>
+      <w:pPr>
+        <w:ind w:left="4320" w:hanging="360"/>
+      </w:pPr>
+      <w:rPr>
+        <w:rFonts w:ascii="Wingdings" w:hAnsi="Wingdings" w:hint="default"/>
+      </w:rPr>
+    </w:lvl>
+    <w:lvl w:ilvl="6" w:tplc="04060001" w:tentative="1">
+      <w:start w:val="1"/>
+      <w:numFmt w:val="bullet"/>
+      <w:lvlText w:val=""/>
+      <w:lvlJc w:val="left"/>
+      <w:pPr>
+        <w:ind w:left="5040" w:hanging="360"/>
+      </w:pPr>
+      <w:rPr>
+        <w:rFonts w:ascii="Symbol" w:hAnsi="Symbol" w:hint="default"/>
+      </w:rPr>
+    </w:lvl>
+    <w:lvl w:ilvl="7" w:tplc="04060003" w:tentative="1">
+      <w:start w:val="1"/>
+      <w:numFmt w:val="bullet"/>
+      <w:lvlText w:val="o"/>
+      <w:lvlJc w:val="left"/>
+      <w:pPr>
+        <w:ind w:left="5760" w:hanging="360"/>
+      </w:pPr>
+      <w:rPr>
+        <w:rFonts w:ascii="Courier New" w:hAnsi="Courier New" w:cs="Courier New" w:hint="default"/>
+      </w:rPr>
+    </w:lvl>
+    <w:lvl w:ilvl="8" w:tplc="04060005" w:tentative="1">
+      <w:start w:val="1"/>
+      <w:numFmt w:val="bullet"/>
+      <w:lvlText w:val=""/>
+      <w:lvlJc w:val="left"/>
+      <w:pPr>
+        <w:ind w:left="6480" w:hanging="360"/>
+      </w:pPr>
+      <w:rPr>
+        <w:rFonts w:ascii="Wingdings" w:hAnsi="Wingdings" w:hint="default"/>
+      </w:rPr>
+    </w:lvl>
+  </w:abstractNum>
+  <w:abstractNum w:abstractNumId="1" w15:restartNumberingAfterBreak="0">
     <w:nsid w:val="224E3F26"/>
     <w:multiLevelType w:val="hybridMultilevel"/>
     <w:tmpl w:val="D5F49046"/>
@@ -246,7 +645,119 @@
       </w:rPr>
     </w:lvl>
   </w:abstractNum>
-  <w:abstractNum w:abstractNumId="1" w15:restartNumberingAfterBreak="0">
+  <w:abstractNum w:abstractNumId="2" w15:restartNumberingAfterBreak="0">
+    <w:nsid w:val="32AA5BE6"/>
+    <w:multiLevelType w:val="hybridMultilevel"/>
+    <w:tmpl w:val="9ADA0F12"/>
+    <w:lvl w:ilvl="0" w:tplc="5CB03456">
+      <w:numFmt w:val="bullet"/>
+      <w:lvlText w:val="-"/>
+      <w:lvlJc w:val="left"/>
+      <w:pPr>
+        <w:ind w:left="720" w:hanging="360"/>
+      </w:pPr>
+      <w:rPr>
+        <w:rFonts w:ascii="Calibri" w:eastAsiaTheme="minorHAnsi" w:hAnsi="Calibri" w:cs="Calibri" w:hint="default"/>
+      </w:rPr>
+    </w:lvl>
+    <w:lvl w:ilvl="1" w:tplc="04060003" w:tentative="1">
+      <w:start w:val="1"/>
+      <w:numFmt w:val="bullet"/>
+      <w:lvlText w:val="o"/>
+      <w:lvlJc w:val="left"/>
+      <w:pPr>
+        <w:ind w:left="1440" w:hanging="360"/>
+      </w:pPr>
+      <w:rPr>
+        <w:rFonts w:ascii="Courier New" w:hAnsi="Courier New" w:cs="Courier New" w:hint="default"/>
+      </w:rPr>
+    </w:lvl>
+    <w:lvl w:ilvl="2" w:tplc="04060005" w:tentative="1">
+      <w:start w:val="1"/>
+      <w:numFmt w:val="bullet"/>
+      <w:lvlText w:val=""/>
+      <w:lvlJc w:val="left"/>
+      <w:pPr>
+        <w:ind w:left="2160" w:hanging="360"/>
+      </w:pPr>
+      <w:rPr>
+        <w:rFonts w:ascii="Wingdings" w:hAnsi="Wingdings" w:hint="default"/>
+      </w:rPr>
+    </w:lvl>
+    <w:lvl w:ilvl="3" w:tplc="04060001" w:tentative="1">
+      <w:start w:val="1"/>
+      <w:numFmt w:val="bullet"/>
+      <w:lvlText w:val=""/>
+      <w:lvlJc w:val="left"/>
+      <w:pPr>
+        <w:ind w:left="2880" w:hanging="360"/>
+      </w:pPr>
+      <w:rPr>
+        <w:rFonts w:ascii="Symbol" w:hAnsi="Symbol" w:hint="default"/>
+      </w:rPr>
+    </w:lvl>
+    <w:lvl w:ilvl="4" w:tplc="04060003" w:tentative="1">
+      <w:start w:val="1"/>
+      <w:numFmt w:val="bullet"/>
+      <w:lvlText w:val="o"/>
+      <w:lvlJc w:val="left"/>
+      <w:pPr>
+        <w:ind w:left="3600" w:hanging="360"/>
+      </w:pPr>
+      <w:rPr>
+        <w:rFonts w:ascii="Courier New" w:hAnsi="Courier New" w:cs="Courier New" w:hint="default"/>
+      </w:rPr>
+    </w:lvl>
+    <w:lvl w:ilvl="5" w:tplc="04060005" w:tentative="1">
+      <w:start w:val="1"/>
+      <w:numFmt w:val="bullet"/>
+      <w:lvlText w:val=""/>
+      <w:lvlJc w:val="left"/>
+      <w:pPr>
+        <w:ind w:left="4320" w:hanging="360"/>
+      </w:pPr>
+      <w:rPr>
+        <w:rFonts w:ascii="Wingdings" w:hAnsi="Wingdings" w:hint="default"/>
+      </w:rPr>
+    </w:lvl>
+    <w:lvl w:ilvl="6" w:tplc="04060001" w:tentative="1">
+      <w:start w:val="1"/>
+      <w:numFmt w:val="bullet"/>
+      <w:lvlText w:val=""/>
+      <w:lvlJc w:val="left"/>
+      <w:pPr>
+        <w:ind w:left="5040" w:hanging="360"/>
+      </w:pPr>
+      <w:rPr>
+        <w:rFonts w:ascii="Symbol" w:hAnsi="Symbol" w:hint="default"/>
+      </w:rPr>
+    </w:lvl>
+    <w:lvl w:ilvl="7" w:tplc="04060003" w:tentative="1">
+      <w:start w:val="1"/>
+      <w:numFmt w:val="bullet"/>
+      <w:lvlText w:val="o"/>
+      <w:lvlJc w:val="left"/>
+      <w:pPr>
+        <w:ind w:left="5760" w:hanging="360"/>
+      </w:pPr>
+      <w:rPr>
+        <w:rFonts w:ascii="Courier New" w:hAnsi="Courier New" w:cs="Courier New" w:hint="default"/>
+      </w:rPr>
+    </w:lvl>
+    <w:lvl w:ilvl="8" w:tplc="04060005" w:tentative="1">
+      <w:start w:val="1"/>
+      <w:numFmt w:val="bullet"/>
+      <w:lvlText w:val=""/>
+      <w:lvlJc w:val="left"/>
+      <w:pPr>
+        <w:ind w:left="6480" w:hanging="360"/>
+      </w:pPr>
+      <w:rPr>
+        <w:rFonts w:ascii="Wingdings" w:hAnsi="Wingdings" w:hint="default"/>
+      </w:rPr>
+    </w:lvl>
+  </w:abstractNum>
+  <w:abstractNum w:abstractNumId="3" w15:restartNumberingAfterBreak="0">
     <w:nsid w:val="3802541B"/>
     <w:multiLevelType w:val="hybridMultilevel"/>
     <w:tmpl w:val="71EA8442"/>
@@ -358,11 +869,247 @@
       </w:rPr>
     </w:lvl>
   </w:abstractNum>
+  <w:abstractNum w:abstractNumId="4" w15:restartNumberingAfterBreak="0">
+    <w:nsid w:val="5E7338A0"/>
+    <w:multiLevelType w:val="hybridMultilevel"/>
+    <w:tmpl w:val="0A82792A"/>
+    <w:lvl w:ilvl="0" w:tplc="5CB03456">
+      <w:numFmt w:val="bullet"/>
+      <w:lvlText w:val="-"/>
+      <w:lvlJc w:val="left"/>
+      <w:pPr>
+        <w:ind w:left="720" w:hanging="360"/>
+      </w:pPr>
+      <w:rPr>
+        <w:rFonts w:ascii="Calibri" w:eastAsiaTheme="minorHAnsi" w:hAnsi="Calibri" w:cs="Calibri" w:hint="default"/>
+      </w:rPr>
+    </w:lvl>
+    <w:lvl w:ilvl="1" w:tplc="04060003" w:tentative="1">
+      <w:start w:val="1"/>
+      <w:numFmt w:val="bullet"/>
+      <w:lvlText w:val="o"/>
+      <w:lvlJc w:val="left"/>
+      <w:pPr>
+        <w:ind w:left="1440" w:hanging="360"/>
+      </w:pPr>
+      <w:rPr>
+        <w:rFonts w:ascii="Courier New" w:hAnsi="Courier New" w:cs="Courier New" w:hint="default"/>
+      </w:rPr>
+    </w:lvl>
+    <w:lvl w:ilvl="2" w:tplc="04060005" w:tentative="1">
+      <w:start w:val="1"/>
+      <w:numFmt w:val="bullet"/>
+      <w:lvlText w:val=""/>
+      <w:lvlJc w:val="left"/>
+      <w:pPr>
+        <w:ind w:left="2160" w:hanging="360"/>
+      </w:pPr>
+      <w:rPr>
+        <w:rFonts w:ascii="Wingdings" w:hAnsi="Wingdings" w:hint="default"/>
+      </w:rPr>
+    </w:lvl>
+    <w:lvl w:ilvl="3" w:tplc="04060001" w:tentative="1">
+      <w:start w:val="1"/>
+      <w:numFmt w:val="bullet"/>
+      <w:lvlText w:val=""/>
+      <w:lvlJc w:val="left"/>
+      <w:pPr>
+        <w:ind w:left="2880" w:hanging="360"/>
+      </w:pPr>
+      <w:rPr>
+        <w:rFonts w:ascii="Symbol" w:hAnsi="Symbol" w:hint="default"/>
+      </w:rPr>
+    </w:lvl>
+    <w:lvl w:ilvl="4" w:tplc="04060003" w:tentative="1">
+      <w:start w:val="1"/>
+      <w:numFmt w:val="bullet"/>
+      <w:lvlText w:val="o"/>
+      <w:lvlJc w:val="left"/>
+      <w:pPr>
+        <w:ind w:left="3600" w:hanging="360"/>
+      </w:pPr>
+      <w:rPr>
+        <w:rFonts w:ascii="Courier New" w:hAnsi="Courier New" w:cs="Courier New" w:hint="default"/>
+      </w:rPr>
+    </w:lvl>
+    <w:lvl w:ilvl="5" w:tplc="04060005" w:tentative="1">
+      <w:start w:val="1"/>
+      <w:numFmt w:val="bullet"/>
+      <w:lvlText w:val=""/>
+      <w:lvlJc w:val="left"/>
+      <w:pPr>
+        <w:ind w:left="4320" w:hanging="360"/>
+      </w:pPr>
+      <w:rPr>
+        <w:rFonts w:ascii="Wingdings" w:hAnsi="Wingdings" w:hint="default"/>
+      </w:rPr>
+    </w:lvl>
+    <w:lvl w:ilvl="6" w:tplc="04060001" w:tentative="1">
+      <w:start w:val="1"/>
+      <w:numFmt w:val="bullet"/>
+      <w:lvlText w:val=""/>
+      <w:lvlJc w:val="left"/>
+      <w:pPr>
+        <w:ind w:left="5040" w:hanging="360"/>
+      </w:pPr>
+      <w:rPr>
+        <w:rFonts w:ascii="Symbol" w:hAnsi="Symbol" w:hint="default"/>
+      </w:rPr>
+    </w:lvl>
+    <w:lvl w:ilvl="7" w:tplc="04060003" w:tentative="1">
+      <w:start w:val="1"/>
+      <w:numFmt w:val="bullet"/>
+      <w:lvlText w:val="o"/>
+      <w:lvlJc w:val="left"/>
+      <w:pPr>
+        <w:ind w:left="5760" w:hanging="360"/>
+      </w:pPr>
+      <w:rPr>
+        <w:rFonts w:ascii="Courier New" w:hAnsi="Courier New" w:cs="Courier New" w:hint="default"/>
+      </w:rPr>
+    </w:lvl>
+    <w:lvl w:ilvl="8" w:tplc="04060005" w:tentative="1">
+      <w:start w:val="1"/>
+      <w:numFmt w:val="bullet"/>
+      <w:lvlText w:val=""/>
+      <w:lvlJc w:val="left"/>
+      <w:pPr>
+        <w:ind w:left="6480" w:hanging="360"/>
+      </w:pPr>
+      <w:rPr>
+        <w:rFonts w:ascii="Wingdings" w:hAnsi="Wingdings" w:hint="default"/>
+      </w:rPr>
+    </w:lvl>
+  </w:abstractNum>
+  <w:abstractNum w:abstractNumId="5" w15:restartNumberingAfterBreak="0">
+    <w:nsid w:val="63520980"/>
+    <w:multiLevelType w:val="hybridMultilevel"/>
+    <w:tmpl w:val="7FE63CE6"/>
+    <w:lvl w:ilvl="0" w:tplc="5CB03456">
+      <w:numFmt w:val="bullet"/>
+      <w:lvlText w:val="-"/>
+      <w:lvlJc w:val="left"/>
+      <w:pPr>
+        <w:ind w:left="720" w:hanging="360"/>
+      </w:pPr>
+      <w:rPr>
+        <w:rFonts w:ascii="Calibri" w:eastAsiaTheme="minorHAnsi" w:hAnsi="Calibri" w:cs="Calibri" w:hint="default"/>
+      </w:rPr>
+    </w:lvl>
+    <w:lvl w:ilvl="1" w:tplc="04060003">
+      <w:start w:val="1"/>
+      <w:numFmt w:val="bullet"/>
+      <w:lvlText w:val="o"/>
+      <w:lvlJc w:val="left"/>
+      <w:pPr>
+        <w:ind w:left="1440" w:hanging="360"/>
+      </w:pPr>
+      <w:rPr>
+        <w:rFonts w:ascii="Courier New" w:hAnsi="Courier New" w:cs="Courier New" w:hint="default"/>
+      </w:rPr>
+    </w:lvl>
+    <w:lvl w:ilvl="2" w:tplc="04060005">
+      <w:start w:val="1"/>
+      <w:numFmt w:val="bullet"/>
+      <w:lvlText w:val=""/>
+      <w:lvlJc w:val="left"/>
+      <w:pPr>
+        <w:ind w:left="2160" w:hanging="360"/>
+      </w:pPr>
+      <w:rPr>
+        <w:rFonts w:ascii="Wingdings" w:hAnsi="Wingdings" w:hint="default"/>
+      </w:rPr>
+    </w:lvl>
+    <w:lvl w:ilvl="3" w:tplc="04060001">
+      <w:start w:val="1"/>
+      <w:numFmt w:val="bullet"/>
+      <w:lvlText w:val=""/>
+      <w:lvlJc w:val="left"/>
+      <w:pPr>
+        <w:ind w:left="2880" w:hanging="360"/>
+      </w:pPr>
+      <w:rPr>
+        <w:rFonts w:ascii="Symbol" w:hAnsi="Symbol" w:hint="default"/>
+      </w:rPr>
+    </w:lvl>
+    <w:lvl w:ilvl="4" w:tplc="04060003" w:tentative="1">
+      <w:start w:val="1"/>
+      <w:numFmt w:val="bullet"/>
+      <w:lvlText w:val="o"/>
+      <w:lvlJc w:val="left"/>
+      <w:pPr>
+        <w:ind w:left="3600" w:hanging="360"/>
+      </w:pPr>
+      <w:rPr>
+        <w:rFonts w:ascii="Courier New" w:hAnsi="Courier New" w:cs="Courier New" w:hint="default"/>
+      </w:rPr>
+    </w:lvl>
+    <w:lvl w:ilvl="5" w:tplc="04060005" w:tentative="1">
+      <w:start w:val="1"/>
+      <w:numFmt w:val="bullet"/>
+      <w:lvlText w:val=""/>
+      <w:lvlJc w:val="left"/>
+      <w:pPr>
+        <w:ind w:left="4320" w:hanging="360"/>
+      </w:pPr>
+      <w:rPr>
+        <w:rFonts w:ascii="Wingdings" w:hAnsi="Wingdings" w:hint="default"/>
+      </w:rPr>
+    </w:lvl>
+    <w:lvl w:ilvl="6" w:tplc="04060001" w:tentative="1">
+      <w:start w:val="1"/>
+      <w:numFmt w:val="bullet"/>
+      <w:lvlText w:val=""/>
+      <w:lvlJc w:val="left"/>
+      <w:pPr>
+        <w:ind w:left="5040" w:hanging="360"/>
+      </w:pPr>
+      <w:rPr>
+        <w:rFonts w:ascii="Symbol" w:hAnsi="Symbol" w:hint="default"/>
+      </w:rPr>
+    </w:lvl>
+    <w:lvl w:ilvl="7" w:tplc="04060003" w:tentative="1">
+      <w:start w:val="1"/>
+      <w:numFmt w:val="bullet"/>
+      <w:lvlText w:val="o"/>
+      <w:lvlJc w:val="left"/>
+      <w:pPr>
+        <w:ind w:left="5760" w:hanging="360"/>
+      </w:pPr>
+      <w:rPr>
+        <w:rFonts w:ascii="Courier New" w:hAnsi="Courier New" w:cs="Courier New" w:hint="default"/>
+      </w:rPr>
+    </w:lvl>
+    <w:lvl w:ilvl="8" w:tplc="04060005" w:tentative="1">
+      <w:start w:val="1"/>
+      <w:numFmt w:val="bullet"/>
+      <w:lvlText w:val=""/>
+      <w:lvlJc w:val="left"/>
+      <w:pPr>
+        <w:ind w:left="6480" w:hanging="360"/>
+      </w:pPr>
+      <w:rPr>
+        <w:rFonts w:ascii="Wingdings" w:hAnsi="Wingdings" w:hint="default"/>
+      </w:rPr>
+    </w:lvl>
+  </w:abstractNum>
   <w:num w:numId="1">
+    <w:abstractNumId w:val="3"/>
+  </w:num>
+  <w:num w:numId="2">
     <w:abstractNumId w:val="1"/>
   </w:num>
-  <w:num w:numId="2">
+  <w:num w:numId="3">
+    <w:abstractNumId w:val="5"/>
+  </w:num>
+  <w:num w:numId="4">
+    <w:abstractNumId w:val="4"/>
+  </w:num>
+  <w:num w:numId="5">
     <w:abstractNumId w:val="0"/>
+  </w:num>
+  <w:num w:numId="6">
+    <w:abstractNumId w:val="2"/>
   </w:num>
 </w:numbering>
 </file>
@@ -490,6 +1237,7 @@
     <w:lsdException w:name="HTML Sample" w:semiHidden="1" w:unhideWhenUsed="1"/>
     <w:lsdException w:name="HTML Typewriter" w:semiHidden="1" w:unhideWhenUsed="1"/>
     <w:lsdException w:name="HTML Variable" w:semiHidden="1" w:unhideWhenUsed="1"/>
+    <w:lsdException w:name="Normal Table" w:semiHidden="1" w:unhideWhenUsed="1"/>
     <w:lsdException w:name="annotation subject" w:semiHidden="1" w:unhideWhenUsed="1"/>
     <w:lsdException w:name="No List" w:semiHidden="1" w:unhideWhenUsed="1"/>
     <w:lsdException w:name="Outline List 1" w:semiHidden="1" w:unhideWhenUsed="1"/>
@@ -536,8 +1284,10 @@
     <w:lsdException w:name="Table Subtle 2" w:semiHidden="1" w:unhideWhenUsed="1"/>
     <w:lsdException w:name="Table Web 1" w:semiHidden="1" w:unhideWhenUsed="1"/>
     <w:lsdException w:name="Table Web 2" w:semiHidden="1" w:unhideWhenUsed="1"/>
+    <w:lsdException w:name="Table Web 3" w:semiHidden="1" w:unhideWhenUsed="1"/>
     <w:lsdException w:name="Balloon Text" w:semiHidden="1" w:unhideWhenUsed="1"/>
     <w:lsdException w:name="Table Grid" w:uiPriority="39"/>
+    <w:lsdException w:name="Table Theme" w:semiHidden="1" w:unhideWhenUsed="1"/>
     <w:lsdException w:name="Placeholder Text" w:semiHidden="1"/>
     <w:lsdException w:name="No Spacing" w:uiPriority="1" w:qFormat="1"/>
     <w:lsdException w:name="Light Shading" w:uiPriority="60"/>

</xml_diff>